<commit_message>
Arrumado erros na documentação
</commit_message>
<xml_diff>
--- a/Documentação/DocumentacaoProjetoIndividual.docx
+++ b/Documentação/DocumentacaoProjetoIndividual.docx
@@ -65,27 +65,7 @@
           <w:sz w:val="24"/>
           <w:szCs w:val="24"/>
         </w:rPr>
-        <w:t xml:space="preserve">Guilherme </w:t>
-      </w:r>
-      <w:proofErr w:type="spellStart"/>
-      <w:r>
-        <w:rPr>
-          <w:b/>
-          <w:bCs/>
-          <w:sz w:val="24"/>
-          <w:szCs w:val="24"/>
-        </w:rPr>
-        <w:t>Christofani</w:t>
-      </w:r>
-      <w:proofErr w:type="spellEnd"/>
-      <w:r>
-        <w:rPr>
-          <w:b/>
-          <w:bCs/>
-          <w:sz w:val="24"/>
-          <w:szCs w:val="24"/>
-        </w:rPr>
-        <w:t xml:space="preserve"> Cruci </w:t>
+        <w:t xml:space="preserve">Guilherme Christofani Cruci </w:t>
       </w:r>
     </w:p>
     <w:p>
@@ -698,28 +678,42 @@
           <w:sz w:val="24"/>
           <w:szCs w:val="24"/>
         </w:rPr>
-        <w:t xml:space="preserve"> D</w:t>
-      </w:r>
-      <w:r>
-        <w:rPr>
-          <w:sz w:val="24"/>
-          <w:szCs w:val="24"/>
-        </w:rPr>
-        <w:t>ashbo</w:t>
-      </w:r>
-      <w:r>
-        <w:rPr>
-          <w:sz w:val="24"/>
-          <w:szCs w:val="24"/>
-        </w:rPr>
-        <w:t>a</w:t>
-      </w:r>
-      <w:r>
-        <w:rPr>
-          <w:sz w:val="24"/>
-          <w:szCs w:val="24"/>
-        </w:rPr>
-        <w:t>rd e um qui</w:t>
+        <w:t xml:space="preserve"> </w:t>
+      </w:r>
+      <w:r>
+        <w:rPr>
+          <w:sz w:val="24"/>
+          <w:szCs w:val="24"/>
+        </w:rPr>
+        <w:t>Dashboard</w:t>
+      </w:r>
+      <w:r>
+        <w:rPr>
+          <w:sz w:val="24"/>
+          <w:szCs w:val="24"/>
+        </w:rPr>
+        <w:t>,</w:t>
+      </w:r>
+      <w:r>
+        <w:rPr>
+          <w:sz w:val="24"/>
+          <w:szCs w:val="24"/>
+        </w:rPr>
+        <w:t xml:space="preserve"> </w:t>
+      </w:r>
+      <w:r>
+        <w:rPr>
+          <w:sz w:val="24"/>
+          <w:szCs w:val="24"/>
+        </w:rPr>
+        <w:t>linkados com o Banco de Dados, e</w:t>
+      </w:r>
+      <w:r>
+        <w:rPr>
+          <w:sz w:val="24"/>
+          <w:szCs w:val="24"/>
+        </w:rPr>
+        <w:t xml:space="preserve"> um qui</w:t>
       </w:r>
       <w:r>
         <w:rPr>
@@ -747,42 +741,14 @@
           <w:sz w:val="24"/>
           <w:szCs w:val="24"/>
         </w:rPr>
-        <w:t>rdem,</w:t>
-      </w:r>
-      <w:r>
-        <w:rPr>
-          <w:sz w:val="24"/>
-          <w:szCs w:val="24"/>
-        </w:rPr>
-        <w:t xml:space="preserve"> </w:t>
-      </w:r>
-      <w:r>
-        <w:rPr>
-          <w:sz w:val="24"/>
-          <w:szCs w:val="24"/>
-        </w:rPr>
-        <w:t xml:space="preserve">todos </w:t>
-      </w:r>
-      <w:r>
-        <w:rPr>
-          <w:sz w:val="24"/>
-          <w:szCs w:val="24"/>
-        </w:rPr>
-        <w:t>conectado</w:t>
-      </w:r>
-      <w:r>
-        <w:rPr>
-          <w:sz w:val="24"/>
-          <w:szCs w:val="24"/>
-        </w:rPr>
-        <w:t>s</w:t>
-      </w:r>
-      <w:r>
-        <w:rPr>
-          <w:sz w:val="24"/>
-          <w:szCs w:val="24"/>
-        </w:rPr>
-        <w:t xml:space="preserve"> com o Banco de dados</w:t>
+        <w:t>rdem</w:t>
+      </w:r>
+      <w:r>
+        <w:rPr>
+          <w:sz w:val="24"/>
+          <w:szCs w:val="24"/>
+        </w:rPr>
+        <w:t>(estático)</w:t>
       </w:r>
       <w:r>
         <w:rPr>
@@ -1078,9 +1044,8 @@
           <w:szCs w:val="24"/>
           <w:lang w:val="en-US"/>
         </w:rPr>
-        <w:t xml:space="preserve"> Hi, </w:t>
-      </w:r>
-      <w:proofErr w:type="gramStart"/>
+        <w:t xml:space="preserve"> Hi, dad!</w:t>
+      </w:r>
       <w:r>
         <w:rPr>
           <w:b/>
@@ -1089,28 +1054,7 @@
           <w:szCs w:val="24"/>
           <w:lang w:val="en-US"/>
         </w:rPr>
-        <w:t>dad!</w:t>
-      </w:r>
-      <w:r>
-        <w:rPr>
-          <w:b/>
-          <w:bCs/>
-          <w:sz w:val="24"/>
-          <w:szCs w:val="24"/>
-          <w:lang w:val="en-US"/>
-        </w:rPr>
-        <w:t>.</w:t>
-      </w:r>
-      <w:proofErr w:type="gramEnd"/>
-      <w:r>
-        <w:rPr>
-          <w:b/>
-          <w:bCs/>
-          <w:sz w:val="24"/>
-          <w:szCs w:val="24"/>
-          <w:lang w:val="en-US"/>
-        </w:rPr>
-        <w:t xml:space="preserve"> </w:t>
+        <w:t xml:space="preserve">. </w:t>
       </w:r>
       <w:r>
         <w:rPr>
@@ -2507,28 +2451,28 @@
 </file>
 
 <file path=customXml/item1.xml><?xml version="1.0" encoding="utf-8"?>
+<b:Sources xmlns:b="http://schemas.openxmlformats.org/officeDocument/2006/bibliography" xmlns="http://schemas.openxmlformats.org/officeDocument/2006/bibliography" SelectedStyle="/APASixthEditionOfficeOnline.xsl" StyleName="APA" Version="6"/>
+</file>
+
+<file path=customXml/item2.xml><?xml version="1.0" encoding="utf-8"?>
 <go:gDocsCustomXmlDataStorage xmlns:go="http://customooxmlschemas.google.com/" xmlns:r="http://schemas.openxmlformats.org/officeDocument/2006/relationships">
   <go:docsCustomData xmlns:go="http://customooxmlschemas.google.com/" roundtripDataSignature="AMtx7mgjb7WZFXMzzSEgvu2RrOHMnQYCng==">AMUW2mWeYSIIDuoNvPiDs6e6lYZNgltnOdo2dw7iKVt0VXqUW6CXet8apax1fMbR1NmOfhf/1Rmh1UREaREZoqG5gazaj1Vfggcqf3keRYH/yg15eZlPbDY=</go:docsCustomData>
 </go:gDocsCustomXmlDataStorage>
 </file>
 
-<file path=customXml/item2.xml><?xml version="1.0" encoding="utf-8"?>
-<b:Sources xmlns:b="http://schemas.openxmlformats.org/officeDocument/2006/bibliography" xmlns="http://schemas.openxmlformats.org/officeDocument/2006/bibliography" SelectedStyle="/APASixthEditionOfficeOnline.xsl" StyleName="APA" Version="6"/>
+<file path=customXml/itemProps1.xml><?xml version="1.0" encoding="utf-8"?>
+<ds:datastoreItem xmlns:ds="http://schemas.openxmlformats.org/officeDocument/2006/customXml" ds:itemID="{744507E7-5666-5A4C-ADD7-2DB991F4E0CA}">
+  <ds:schemaRefs>
+    <ds:schemaRef ds:uri="http://schemas.openxmlformats.org/officeDocument/2006/bibliography"/>
+  </ds:schemaRefs>
+</ds:datastoreItem>
 </file>
 
-<file path=customXml/itemProps1.xml><?xml version="1.0" encoding="utf-8"?>
+<file path=customXml/itemProps2.xml><?xml version="1.0" encoding="utf-8"?>
 <ds:datastoreItem xmlns:ds="http://schemas.openxmlformats.org/officeDocument/2006/customXml" ds:itemID="{11111111-1234-1234-1234-123412341234}">
   <ds:schemaRefs>
     <ds:schemaRef ds:uri="http://customooxmlschemas.google.com/"/>
     <ds:schemaRef ds:uri="http://schemas.openxmlformats.org/officeDocument/2006/relationships"/>
   </ds:schemaRefs>
 </ds:datastoreItem>
-</file>
-
-<file path=customXml/itemProps2.xml><?xml version="1.0" encoding="utf-8"?>
-<ds:datastoreItem xmlns:ds="http://schemas.openxmlformats.org/officeDocument/2006/customXml" ds:itemID="{744507E7-5666-5A4C-ADD7-2DB991F4E0CA}">
-  <ds:schemaRefs>
-    <ds:schemaRef ds:uri="http://schemas.openxmlformats.org/officeDocument/2006/bibliography"/>
-  </ds:schemaRefs>
-</ds:datastoreItem>
 </file>
</xml_diff>